<commit_message>
added to q7 in report
</commit_message>
<xml_diff>
--- a/part3.docx
+++ b/part3.docx
@@ -1,6 +1,6 @@
 
 <file path=word/document.xml><?xml version="1.0" encoding="utf-8"?>
-<w:document xmlns:wpc="http://schemas.microsoft.com/office/word/2010/wordprocessingCanvas" xmlns:cx="http://schemas.microsoft.com/office/drawing/2014/chartex" xmlns:cx1="http://schemas.microsoft.com/office/drawing/2015/9/8/chartex" xmlns:cx2="http://schemas.microsoft.com/office/drawing/2015/10/21/chartex" xmlns:cx3="http://schemas.microsoft.com/office/drawing/2016/5/9/chartex" xmlns:cx4="http://schemas.microsoft.com/office/drawing/2016/5/10/chartex" xmlns:cx5="http://schemas.microsoft.com/office/drawing/2016/5/11/chartex" xmlns:cx6="http://schemas.microsoft.com/office/drawing/2016/5/12/chartex" xmlns:cx7="http://schemas.microsoft.com/office/drawing/2016/5/13/chartex" xmlns:cx8="http://schemas.microsoft.com/office/drawing/2016/5/14/chartex" xmlns:mc="http://schemas.openxmlformats.org/markup-compatibility/2006" xmlns:aink="http://schemas.microsoft.com/office/drawing/2016/ink" xmlns:am3d="http://schemas.microsoft.com/office/drawing/2017/model3d" xmlns:o="urn:schemas-microsoft-com:office:office" xmlns:r="http://schemas.openxmlformats.org/officeDocument/2006/relationships" xmlns:m="http://schemas.openxmlformats.org/officeDocument/2006/math" xmlns:v="urn:schemas-microsoft-com:vml" xmlns:wp14="http://schemas.microsoft.com/office/word/2010/wordprocessingDrawing" xmlns:wp="http://schemas.openxmlformats.org/drawingml/2006/wordprocessingDrawing" xmlns:w10="urn:schemas-microsoft-com:office:word" xmlns:w="http://schemas.openxmlformats.org/wordprocessingml/2006/main" xmlns:w14="http://schemas.microsoft.com/office/word/2010/wordml" xmlns:w15="http://schemas.microsoft.com/office/word/2012/wordml" xmlns:w16cex="http://schemas.microsoft.com/office/word/2018/wordml/cex" xmlns:w16cid="http://schemas.microsoft.com/office/word/2016/wordml/cid" xmlns:w16="http://schemas.microsoft.com/office/word/2018/wordml" xmlns:w16sdtdh="http://schemas.microsoft.com/office/word/2020/wordml/sdtdatahash" xmlns:w16se="http://schemas.microsoft.com/office/word/2015/wordml/symex" xmlns:wpg="http://schemas.microsoft.com/office/word/2010/wordprocessingGroup" xmlns:wpi="http://schemas.microsoft.com/office/word/2010/wordprocessingInk" xmlns:wne="http://schemas.microsoft.com/office/word/2006/wordml" xmlns:wps="http://schemas.microsoft.com/office/word/2010/wordprocessingShape" mc:Ignorable="w14 w15 w16se w16cid w16 w16cex w16sdtdh wp14">
+<w:document xmlns:wpc="http://schemas.microsoft.com/office/word/2010/wordprocessingCanvas" xmlns:cx="http://schemas.microsoft.com/office/drawing/2014/chartex" xmlns:cx1="http://schemas.microsoft.com/office/drawing/2015/9/8/chartex" xmlns:cx2="http://schemas.microsoft.com/office/drawing/2015/10/21/chartex" xmlns:cx3="http://schemas.microsoft.com/office/drawing/2016/5/9/chartex" xmlns:cx4="http://schemas.microsoft.com/office/drawing/2016/5/10/chartex" xmlns:cx5="http://schemas.microsoft.com/office/drawing/2016/5/11/chartex" xmlns:cx6="http://schemas.microsoft.com/office/drawing/2016/5/12/chartex" xmlns:cx7="http://schemas.microsoft.com/office/drawing/2016/5/13/chartex" xmlns:cx8="http://schemas.microsoft.com/office/drawing/2016/5/14/chartex" xmlns:mc="http://schemas.openxmlformats.org/markup-compatibility/2006" xmlns:aink="http://schemas.microsoft.com/office/drawing/2016/ink" xmlns:am3d="http://schemas.microsoft.com/office/drawing/2017/model3d" xmlns:o="urn:schemas-microsoft-com:office:office" xmlns:r="http://schemas.openxmlformats.org/officeDocument/2006/relationships" xmlns:m="http://schemas.openxmlformats.org/officeDocument/2006/math" xmlns:v="urn:schemas-microsoft-com:vml" xmlns:wp14="http://schemas.microsoft.com/office/word/2010/wordprocessingDrawing" xmlns:wp="http://schemas.openxmlformats.org/drawingml/2006/wordprocessingDrawing" xmlns:w10="urn:schemas-microsoft-com:office:word" xmlns:w="http://schemas.openxmlformats.org/wordprocessingml/2006/main" xmlns:w14="http://schemas.microsoft.com/office/word/2010/wordml" xmlns:w15="http://schemas.microsoft.com/office/word/2012/wordml" xmlns:w16cex="http://schemas.microsoft.com/office/word/2018/wordml/cex" xmlns:w16cid="http://schemas.microsoft.com/office/word/2016/wordml/cid" xmlns:w16="http://schemas.microsoft.com/office/word/2018/wordml" xmlns:w16se="http://schemas.microsoft.com/office/word/2015/wordml/symex" xmlns:wpg="http://schemas.microsoft.com/office/word/2010/wordprocessingGroup" xmlns:wpi="http://schemas.microsoft.com/office/word/2010/wordprocessingInk" xmlns:wne="http://schemas.microsoft.com/office/word/2006/wordml" xmlns:wps="http://schemas.microsoft.com/office/word/2010/wordprocessingShape" mc:Ignorable="w14 w15 w16se w16cid w16 w16cex wp14">
   <w:body>
     <w:p>
       <w:pPr>
@@ -62,7 +62,7 @@
                     <pic:cNvPicPr/>
                   </pic:nvPicPr>
                   <pic:blipFill>
-                    <a:blip r:embed="rId4">
+                    <a:blip r:embed="rId5">
                       <a:extLst>
                         <a:ext uri="{28A0092B-C50C-407E-A947-70E740481C1C}">
                           <a14:useLocalDpi xmlns:a14="http://schemas.microsoft.com/office/drawing/2010/main" val="0"/>
@@ -129,7 +129,7 @@
                     <pic:cNvPicPr/>
                   </pic:nvPicPr>
                   <pic:blipFill>
-                    <a:blip r:embed="rId5">
+                    <a:blip r:embed="rId6">
                       <a:extLst>
                         <a:ext uri="{28A0092B-C50C-407E-A947-70E740481C1C}">
                           <a14:useLocalDpi xmlns:a14="http://schemas.microsoft.com/office/drawing/2010/main" val="0"/>
@@ -203,7 +203,7 @@
                     <pic:cNvPicPr/>
                   </pic:nvPicPr>
                   <pic:blipFill>
-                    <a:blip r:embed="rId6" cstate="print">
+                    <a:blip r:embed="rId7" cstate="print">
                       <a:extLst>
                         <a:ext uri="{28A0092B-C50C-407E-A947-70E740481C1C}">
                           <a14:useLocalDpi xmlns:a14="http://schemas.microsoft.com/office/drawing/2010/main" val="0"/>
@@ -277,7 +277,7 @@
                     <pic:cNvPicPr/>
                   </pic:nvPicPr>
                   <pic:blipFill>
-                    <a:blip r:embed="rId7">
+                    <a:blip r:embed="rId8">
                       <a:extLst>
                         <a:ext uri="{28A0092B-C50C-407E-A947-70E740481C1C}">
                           <a14:useLocalDpi xmlns:a14="http://schemas.microsoft.com/office/drawing/2010/main" val="0"/>
@@ -441,7 +441,7 @@
                     <pic:cNvPicPr/>
                   </pic:nvPicPr>
                   <pic:blipFill>
-                    <a:blip r:embed="rId8" cstate="print">
+                    <a:blip r:embed="rId9" cstate="print">
                       <a:extLst>
                         <a:ext uri="{28A0092B-C50C-407E-A947-70E740481C1C}">
                           <a14:useLocalDpi xmlns:a14="http://schemas.microsoft.com/office/drawing/2010/main" val="0"/>
@@ -521,7 +521,7 @@
                     <pic:cNvPicPr/>
                   </pic:nvPicPr>
                   <pic:blipFill>
-                    <a:blip r:embed="rId9" cstate="print">
+                    <a:blip r:embed="rId10" cstate="print">
                       <a:extLst>
                         <a:ext uri="{28A0092B-C50C-407E-A947-70E740481C1C}">
                           <a14:useLocalDpi xmlns:a14="http://schemas.microsoft.com/office/drawing/2010/main" val="0"/>
@@ -583,10 +583,21 @@
     </w:p>
     <w:p>
       <w:pPr>
-        <w:rPr>
-          <w:lang w:val="en-US"/>
-        </w:rPr>
-      </w:pPr>
+        <w:pStyle w:val="ListParagraph"/>
+        <w:numPr>
+          <w:ilvl w:val="0"/>
+          <w:numId w:val="1"/>
+        </w:numPr>
+        <w:rPr>
+          <w:lang w:val="en-US"/>
+        </w:rPr>
+      </w:pPr>
+      <w:r>
+        <w:rPr>
+          <w:lang w:val="en-US"/>
+        </w:rPr>
+        <w:t>Query to create three views and the system response</w:t>
+      </w:r>
       <w:r>
         <w:rPr>
           <w:noProof/>
@@ -608,7 +619,7 @@
                     <pic:cNvPicPr/>
                   </pic:nvPicPr>
                   <pic:blipFill>
-                    <a:blip r:embed="rId10" cstate="print">
+                    <a:blip r:embed="rId11" cstate="print">
                       <a:extLst>
                         <a:ext uri="{28A0092B-C50C-407E-A947-70E740481C1C}">
                           <a14:useLocalDpi xmlns:a14="http://schemas.microsoft.com/office/drawing/2010/main" val="0"/>
@@ -637,6 +648,209 @@
     </w:p>
     <w:p>
       <w:pPr>
+        <w:pStyle w:val="ListParagraph"/>
+        <w:numPr>
+          <w:ilvl w:val="0"/>
+          <w:numId w:val="1"/>
+        </w:numPr>
+        <w:rPr>
+          <w:lang w:val="en-US"/>
+        </w:rPr>
+      </w:pPr>
+      <w:r>
+        <w:rPr>
+          <w:lang w:val="en-US"/>
+        </w:rPr>
+        <w:t>Query involving each view with the systems response</w:t>
+      </w:r>
+      <w:r>
+        <w:rPr>
+          <w:lang w:val="en-US"/>
+        </w:rPr>
+        <w:drawing>
+          <wp:inline distT="0" distB="0" distL="0" distR="0" wp14:anchorId="2FDD1CF2" wp14:editId="543AB52E">
+            <wp:extent cx="5943600" cy="283210"/>
+            <wp:effectExtent l="0" t="0" r="0" b="2540"/>
+            <wp:docPr id="8" name="Picture 8"/>
+            <wp:cNvGraphicFramePr>
+              <a:graphicFrameLocks xmlns:a="http://schemas.openxmlformats.org/drawingml/2006/main" noChangeAspect="1"/>
+            </wp:cNvGraphicFramePr>
+            <a:graphic xmlns:a="http://schemas.openxmlformats.org/drawingml/2006/main">
+              <a:graphicData uri="http://schemas.openxmlformats.org/drawingml/2006/picture">
+                <pic:pic xmlns:pic="http://schemas.openxmlformats.org/drawingml/2006/picture">
+                  <pic:nvPicPr>
+                    <pic:cNvPr id="1" name=""/>
+                    <pic:cNvPicPr/>
+                  </pic:nvPicPr>
+                  <pic:blipFill>
+                    <a:blip r:embed="rId12"/>
+                    <a:stretch>
+                      <a:fillRect/>
+                    </a:stretch>
+                  </pic:blipFill>
+                  <pic:spPr>
+                    <a:xfrm>
+                      <a:off x="0" y="0"/>
+                      <a:ext cx="5943600" cy="283210"/>
+                    </a:xfrm>
+                    <a:prstGeom prst="rect">
+                      <a:avLst/>
+                    </a:prstGeom>
+                  </pic:spPr>
+                </pic:pic>
+              </a:graphicData>
+            </a:graphic>
+          </wp:inline>
+        </w:drawing>
+      </w:r>
+    </w:p>
+    <w:p>
+      <w:pPr>
+        <w:pStyle w:val="ListParagraph"/>
+        <w:numPr>
+          <w:ilvl w:val="0"/>
+          <w:numId w:val="1"/>
+        </w:numPr>
+        <w:rPr>
+          <w:lang w:val="en-US"/>
+        </w:rPr>
+      </w:pPr>
+      <w:r>
+        <w:rPr>
+          <w:lang w:val="en-US"/>
+        </w:rPr>
+        <w:t>Query involving inserting in each view</w:t>
+      </w:r>
+      <w:r>
+        <w:rPr>
+          <w:lang w:val="en-US"/>
+        </w:rPr>
+        <w:drawing>
+          <wp:inline distT="0" distB="0" distL="0" distR="0" wp14:anchorId="5E630FB5" wp14:editId="2D9932E9">
+            <wp:extent cx="5943600" cy="95885"/>
+            <wp:effectExtent l="0" t="0" r="0" b="0"/>
+            <wp:docPr id="9" name="Picture 9"/>
+            <wp:cNvGraphicFramePr>
+              <a:graphicFrameLocks xmlns:a="http://schemas.openxmlformats.org/drawingml/2006/main" noChangeAspect="1"/>
+            </wp:cNvGraphicFramePr>
+            <a:graphic xmlns:a="http://schemas.openxmlformats.org/drawingml/2006/main">
+              <a:graphicData uri="http://schemas.openxmlformats.org/drawingml/2006/picture">
+                <pic:pic xmlns:pic="http://schemas.openxmlformats.org/drawingml/2006/picture">
+                  <pic:nvPicPr>
+                    <pic:cNvPr id="1" name=""/>
+                    <pic:cNvPicPr/>
+                  </pic:nvPicPr>
+                  <pic:blipFill>
+                    <a:blip r:embed="rId13"/>
+                    <a:stretch>
+                      <a:fillRect/>
+                    </a:stretch>
+                  </pic:blipFill>
+                  <pic:spPr>
+                    <a:xfrm>
+                      <a:off x="0" y="0"/>
+                      <a:ext cx="5943600" cy="95885"/>
+                    </a:xfrm>
+                    <a:prstGeom prst="rect">
+                      <a:avLst/>
+                    </a:prstGeom>
+                  </pic:spPr>
+                </pic:pic>
+              </a:graphicData>
+            </a:graphic>
+          </wp:inline>
+        </w:drawing>
+      </w:r>
+      <w:r>
+        <w:rPr>
+          <w:lang w:val="en-US"/>
+        </w:rPr>
+        <w:drawing>
+          <wp:inline distT="0" distB="0" distL="0" distR="0" wp14:anchorId="155DDF49" wp14:editId="3A8D50A6">
+            <wp:extent cx="5943600" cy="78105"/>
+            <wp:effectExtent l="0" t="0" r="0" b="0"/>
+            <wp:docPr id="10" name="Picture 10"/>
+            <wp:cNvGraphicFramePr>
+              <a:graphicFrameLocks xmlns:a="http://schemas.openxmlformats.org/drawingml/2006/main" noChangeAspect="1"/>
+            </wp:cNvGraphicFramePr>
+            <a:graphic xmlns:a="http://schemas.openxmlformats.org/drawingml/2006/main">
+              <a:graphicData uri="http://schemas.openxmlformats.org/drawingml/2006/picture">
+                <pic:pic xmlns:pic="http://schemas.openxmlformats.org/drawingml/2006/picture">
+                  <pic:nvPicPr>
+                    <pic:cNvPr id="1" name=""/>
+                    <pic:cNvPicPr/>
+                  </pic:nvPicPr>
+                  <pic:blipFill>
+                    <a:blip r:embed="rId14"/>
+                    <a:stretch>
+                      <a:fillRect/>
+                    </a:stretch>
+                  </pic:blipFill>
+                  <pic:spPr>
+                    <a:xfrm>
+                      <a:off x="0" y="0"/>
+                      <a:ext cx="5943600" cy="78105"/>
+                    </a:xfrm>
+                    <a:prstGeom prst="rect">
+                      <a:avLst/>
+                    </a:prstGeom>
+                  </pic:spPr>
+                </pic:pic>
+              </a:graphicData>
+            </a:graphic>
+          </wp:inline>
+        </w:drawing>
+      </w:r>
+      <w:r>
+        <w:rPr>
+          <w:lang w:val="en-US"/>
+        </w:rPr>
+        <w:drawing>
+          <wp:inline distT="0" distB="0" distL="0" distR="0" wp14:anchorId="0C8B2530" wp14:editId="5076F852">
+            <wp:extent cx="5943600" cy="96520"/>
+            <wp:effectExtent l="0" t="0" r="0" b="0"/>
+            <wp:docPr id="11" name="Picture 11"/>
+            <wp:cNvGraphicFramePr>
+              <a:graphicFrameLocks xmlns:a="http://schemas.openxmlformats.org/drawingml/2006/main" noChangeAspect="1"/>
+            </wp:cNvGraphicFramePr>
+            <a:graphic xmlns:a="http://schemas.openxmlformats.org/drawingml/2006/main">
+              <a:graphicData uri="http://schemas.openxmlformats.org/drawingml/2006/picture">
+                <pic:pic xmlns:pic="http://schemas.openxmlformats.org/drawingml/2006/picture">
+                  <pic:nvPicPr>
+                    <pic:cNvPr id="1" name=""/>
+                    <pic:cNvPicPr/>
+                  </pic:nvPicPr>
+                  <pic:blipFill>
+                    <a:blip r:embed="rId15"/>
+                    <a:stretch>
+                      <a:fillRect/>
+                    </a:stretch>
+                  </pic:blipFill>
+                  <pic:spPr>
+                    <a:xfrm>
+                      <a:off x="0" y="0"/>
+                      <a:ext cx="5943600" cy="96520"/>
+                    </a:xfrm>
+                    <a:prstGeom prst="rect">
+                      <a:avLst/>
+                    </a:prstGeom>
+                  </pic:spPr>
+                </pic:pic>
+              </a:graphicData>
+            </a:graphic>
+          </wp:inline>
+        </w:drawing>
+      </w:r>
+      <w:r>
+        <w:rPr>
+          <w:lang w:val="en-US"/>
+        </w:rPr>
+        <w:br/>
+        <w:t>none of the views created can be updated as most of them were made involving joins without all the mandatory columns and one of them hides sensitive information such as password and credit card number which would be required to create a user tuple.</w:t>
+      </w:r>
+    </w:p>
+    <w:p>
+      <w:pPr>
         <w:rPr>
           <w:lang w:val="en-US"/>
         </w:rPr>
@@ -685,8 +899,105 @@
 </w:document>
 </file>
 
+<file path=word/numbering.xml><?xml version="1.0" encoding="utf-8"?>
+<w:numbering xmlns:wpc="http://schemas.microsoft.com/office/word/2010/wordprocessingCanvas" xmlns:cx="http://schemas.microsoft.com/office/drawing/2014/chartex" xmlns:cx1="http://schemas.microsoft.com/office/drawing/2015/9/8/chartex" xmlns:cx2="http://schemas.microsoft.com/office/drawing/2015/10/21/chartex" xmlns:cx3="http://schemas.microsoft.com/office/drawing/2016/5/9/chartex" xmlns:cx4="http://schemas.microsoft.com/office/drawing/2016/5/10/chartex" xmlns:cx5="http://schemas.microsoft.com/office/drawing/2016/5/11/chartex" xmlns:cx6="http://schemas.microsoft.com/office/drawing/2016/5/12/chartex" xmlns:cx7="http://schemas.microsoft.com/office/drawing/2016/5/13/chartex" xmlns:cx8="http://schemas.microsoft.com/office/drawing/2016/5/14/chartex" xmlns:mc="http://schemas.openxmlformats.org/markup-compatibility/2006" xmlns:aink="http://schemas.microsoft.com/office/drawing/2016/ink" xmlns:am3d="http://schemas.microsoft.com/office/drawing/2017/model3d" xmlns:o="urn:schemas-microsoft-com:office:office" xmlns:r="http://schemas.openxmlformats.org/officeDocument/2006/relationships" xmlns:m="http://schemas.openxmlformats.org/officeDocument/2006/math" xmlns:v="urn:schemas-microsoft-com:vml" xmlns:wp14="http://schemas.microsoft.com/office/word/2010/wordprocessingDrawing" xmlns:wp="http://schemas.openxmlformats.org/drawingml/2006/wordprocessingDrawing" xmlns:w10="urn:schemas-microsoft-com:office:word" xmlns:w="http://schemas.openxmlformats.org/wordprocessingml/2006/main" xmlns:w14="http://schemas.microsoft.com/office/word/2010/wordml" xmlns:w15="http://schemas.microsoft.com/office/word/2012/wordml" xmlns:w16cex="http://schemas.microsoft.com/office/word/2018/wordml/cex" xmlns:w16cid="http://schemas.microsoft.com/office/word/2016/wordml/cid" xmlns:w16="http://schemas.microsoft.com/office/word/2018/wordml" xmlns:w16se="http://schemas.microsoft.com/office/word/2015/wordml/symex" xmlns:wpg="http://schemas.microsoft.com/office/word/2010/wordprocessingGroup" xmlns:wpi="http://schemas.microsoft.com/office/word/2010/wordprocessingInk" xmlns:wne="http://schemas.microsoft.com/office/word/2006/wordml" xmlns:wps="http://schemas.microsoft.com/office/word/2010/wordprocessingShape" mc:Ignorable="w14 w15 w16se w16cid w16 w16cex wp14">
+  <w:abstractNum w:abstractNumId="0" w15:restartNumberingAfterBreak="0">
+    <w:nsid w:val="0ED83217"/>
+    <w:multiLevelType w:val="hybridMultilevel"/>
+    <w:tmpl w:val="AD6A6986"/>
+    <w:lvl w:ilvl="0" w:tplc="04090019">
+      <w:start w:val="1"/>
+      <w:numFmt w:val="lowerLetter"/>
+      <w:lvlText w:val="%1."/>
+      <w:lvlJc w:val="left"/>
+      <w:pPr>
+        <w:ind w:left="720" w:hanging="360"/>
+      </w:pPr>
+      <w:rPr>
+        <w:rFonts w:hint="default"/>
+      </w:rPr>
+    </w:lvl>
+    <w:lvl w:ilvl="1" w:tplc="04090019" w:tentative="1">
+      <w:start w:val="1"/>
+      <w:numFmt w:val="lowerLetter"/>
+      <w:lvlText w:val="%2."/>
+      <w:lvlJc w:val="left"/>
+      <w:pPr>
+        <w:ind w:left="1440" w:hanging="360"/>
+      </w:pPr>
+    </w:lvl>
+    <w:lvl w:ilvl="2" w:tplc="0409001B" w:tentative="1">
+      <w:start w:val="1"/>
+      <w:numFmt w:val="lowerRoman"/>
+      <w:lvlText w:val="%3."/>
+      <w:lvlJc w:val="right"/>
+      <w:pPr>
+        <w:ind w:left="2160" w:hanging="180"/>
+      </w:pPr>
+    </w:lvl>
+    <w:lvl w:ilvl="3" w:tplc="0409000F" w:tentative="1">
+      <w:start w:val="1"/>
+      <w:numFmt w:val="decimal"/>
+      <w:lvlText w:val="%4."/>
+      <w:lvlJc w:val="left"/>
+      <w:pPr>
+        <w:ind w:left="2880" w:hanging="360"/>
+      </w:pPr>
+    </w:lvl>
+    <w:lvl w:ilvl="4" w:tplc="04090019" w:tentative="1">
+      <w:start w:val="1"/>
+      <w:numFmt w:val="lowerLetter"/>
+      <w:lvlText w:val="%5."/>
+      <w:lvlJc w:val="left"/>
+      <w:pPr>
+        <w:ind w:left="3600" w:hanging="360"/>
+      </w:pPr>
+    </w:lvl>
+    <w:lvl w:ilvl="5" w:tplc="0409001B" w:tentative="1">
+      <w:start w:val="1"/>
+      <w:numFmt w:val="lowerRoman"/>
+      <w:lvlText w:val="%6."/>
+      <w:lvlJc w:val="right"/>
+      <w:pPr>
+        <w:ind w:left="4320" w:hanging="180"/>
+      </w:pPr>
+    </w:lvl>
+    <w:lvl w:ilvl="6" w:tplc="0409000F" w:tentative="1">
+      <w:start w:val="1"/>
+      <w:numFmt w:val="decimal"/>
+      <w:lvlText w:val="%7."/>
+      <w:lvlJc w:val="left"/>
+      <w:pPr>
+        <w:ind w:left="5040" w:hanging="360"/>
+      </w:pPr>
+    </w:lvl>
+    <w:lvl w:ilvl="7" w:tplc="04090019" w:tentative="1">
+      <w:start w:val="1"/>
+      <w:numFmt w:val="lowerLetter"/>
+      <w:lvlText w:val="%8."/>
+      <w:lvlJc w:val="left"/>
+      <w:pPr>
+        <w:ind w:left="5760" w:hanging="360"/>
+      </w:pPr>
+    </w:lvl>
+    <w:lvl w:ilvl="8" w:tplc="0409001B" w:tentative="1">
+      <w:start w:val="1"/>
+      <w:numFmt w:val="lowerRoman"/>
+      <w:lvlText w:val="%9."/>
+      <w:lvlJc w:val="right"/>
+      <w:pPr>
+        <w:ind w:left="6480" w:hanging="180"/>
+      </w:pPr>
+    </w:lvl>
+  </w:abstractNum>
+  <w:num w:numId="1">
+    <w:abstractNumId w:val="0"/>
+  </w:num>
+</w:numbering>
+</file>
+
 <file path=word/styles.xml><?xml version="1.0" encoding="utf-8"?>
-<w:styles xmlns:mc="http://schemas.openxmlformats.org/markup-compatibility/2006" xmlns:r="http://schemas.openxmlformats.org/officeDocument/2006/relationships" xmlns:w="http://schemas.openxmlformats.org/wordprocessingml/2006/main" xmlns:w14="http://schemas.microsoft.com/office/word/2010/wordml" xmlns:w15="http://schemas.microsoft.com/office/word/2012/wordml" xmlns:w16cex="http://schemas.microsoft.com/office/word/2018/wordml/cex" xmlns:w16cid="http://schemas.microsoft.com/office/word/2016/wordml/cid" xmlns:w16="http://schemas.microsoft.com/office/word/2018/wordml" xmlns:w16sdtdh="http://schemas.microsoft.com/office/word/2020/wordml/sdtdatahash" xmlns:w16se="http://schemas.microsoft.com/office/word/2015/wordml/symex" mc:Ignorable="w14 w15 w16se w16cid w16 w16cex w16sdtdh">
+<w:styles xmlns:mc="http://schemas.openxmlformats.org/markup-compatibility/2006" xmlns:r="http://schemas.openxmlformats.org/officeDocument/2006/relationships" xmlns:w="http://schemas.openxmlformats.org/wordprocessingml/2006/main" xmlns:w14="http://schemas.microsoft.com/office/word/2010/wordml" xmlns:w15="http://schemas.microsoft.com/office/word/2012/wordml" xmlns:w16cex="http://schemas.microsoft.com/office/word/2018/wordml/cex" xmlns:w16cid="http://schemas.microsoft.com/office/word/2016/wordml/cid" xmlns:w16="http://schemas.microsoft.com/office/word/2018/wordml" xmlns:w16se="http://schemas.microsoft.com/office/word/2015/wordml/symex" mc:Ignorable="w14 w15 w16se w16cid w16 w16cex">
   <w:docDefaults>
     <w:rPrDefault>
       <w:rPr>
@@ -1107,6 +1418,17 @@
     <w:semiHidden/>
     <w:unhideWhenUsed/>
   </w:style>
+  <w:style w:type="paragraph" w:styleId="ListParagraph">
+    <w:name w:val="List Paragraph"/>
+    <w:basedOn w:val="Normal"/>
+    <w:uiPriority w:val="34"/>
+    <w:qFormat/>
+    <w:rsid w:val="0007530D"/>
+    <w:pPr>
+      <w:ind w:left="720"/>
+      <w:contextualSpacing/>
+    </w:pPr>
+  </w:style>
 </w:styles>
 </file>
 

</xml_diff>

<commit_message>
added describe responses to the report
</commit_message>
<xml_diff>
--- a/part3.docx
+++ b/part3.docx
@@ -106,6 +106,511 @@
         <w:rPr>
           <w:lang w:val="en-US"/>
         </w:rPr>
+        <w:t>DESCRIBE command responses:</w:t>
+      </w:r>
+    </w:p>
+    <w:p>
+      <w:pPr>
+        <w:pStyle w:val="ListParagraph"/>
+        <w:numPr>
+          <w:ilvl w:val="0"/>
+          <w:numId w:val="2"/>
+        </w:numPr>
+        <w:rPr>
+          <w:lang w:val="en-US"/>
+        </w:rPr>
+      </w:pPr>
+      <w:r>
+        <w:rPr>
+          <w:lang w:val="en-US"/>
+        </w:rPr>
+        <w:t>u</w:t>
+      </w:r>
+      <w:r>
+        <w:rPr>
+          <w:lang w:val="en-US"/>
+        </w:rPr>
+        <w:t>sers:</w:t>
+      </w:r>
+      <w:r>
+        <w:rPr>
+          <w:lang w:val="en-US"/>
+        </w:rPr>
+        <w:br/>
+      </w:r>
+      <w:r>
+        <w:rPr>
+          <w:noProof/>
+        </w:rPr>
+        <w:t xml:space="preserve"> </w:t>
+      </w:r>
+      <w:r>
+        <w:rPr>
+          <w:lang w:val="en-US"/>
+        </w:rPr>
+        <w:drawing>
+          <wp:inline distT="0" distB="0" distL="0" distR="0" wp14:anchorId="4368C61B" wp14:editId="2584C1BE">
+            <wp:extent cx="3915321" cy="1333686"/>
+            <wp:effectExtent l="0" t="0" r="9525" b="0"/>
+            <wp:docPr id="12" name="Picture 12"/>
+            <wp:cNvGraphicFramePr>
+              <a:graphicFrameLocks xmlns:a="http://schemas.openxmlformats.org/drawingml/2006/main" noChangeAspect="1"/>
+            </wp:cNvGraphicFramePr>
+            <a:graphic xmlns:a="http://schemas.openxmlformats.org/drawingml/2006/main">
+              <a:graphicData uri="http://schemas.openxmlformats.org/drawingml/2006/picture">
+                <pic:pic xmlns:pic="http://schemas.openxmlformats.org/drawingml/2006/picture">
+                  <pic:nvPicPr>
+                    <pic:cNvPr id="1" name=""/>
+                    <pic:cNvPicPr/>
+                  </pic:nvPicPr>
+                  <pic:blipFill>
+                    <a:blip r:embed="rId6"/>
+                    <a:stretch>
+                      <a:fillRect/>
+                    </a:stretch>
+                  </pic:blipFill>
+                  <pic:spPr>
+                    <a:xfrm>
+                      <a:off x="0" y="0"/>
+                      <a:ext cx="3915321" cy="1333686"/>
+                    </a:xfrm>
+                    <a:prstGeom prst="rect">
+                      <a:avLst/>
+                    </a:prstGeom>
+                  </pic:spPr>
+                </pic:pic>
+              </a:graphicData>
+            </a:graphic>
+          </wp:inline>
+        </w:drawing>
+      </w:r>
+    </w:p>
+    <w:p>
+      <w:pPr>
+        <w:pStyle w:val="ListParagraph"/>
+        <w:numPr>
+          <w:ilvl w:val="0"/>
+          <w:numId w:val="2"/>
+        </w:numPr>
+        <w:rPr>
+          <w:lang w:val="en-US"/>
+        </w:rPr>
+      </w:pPr>
+      <w:r>
+        <w:rPr>
+          <w:noProof/>
+        </w:rPr>
+        <w:t xml:space="preserve">companyTransactions: </w:t>
+      </w:r>
+      <w:r>
+        <w:rPr>
+          <w:noProof/>
+        </w:rPr>
+        <w:br/>
+      </w:r>
+      <w:r>
+        <w:rPr>
+          <w:lang w:val="en-US"/>
+        </w:rPr>
+        <w:drawing>
+          <wp:inline distT="0" distB="0" distL="0" distR="0" wp14:anchorId="01D22B6F" wp14:editId="76D8FB04">
+            <wp:extent cx="3229426" cy="866896"/>
+            <wp:effectExtent l="0" t="0" r="9525" b="9525"/>
+            <wp:docPr id="13" name="Picture 13"/>
+            <wp:cNvGraphicFramePr>
+              <a:graphicFrameLocks xmlns:a="http://schemas.openxmlformats.org/drawingml/2006/main" noChangeAspect="1"/>
+            </wp:cNvGraphicFramePr>
+            <a:graphic xmlns:a="http://schemas.openxmlformats.org/drawingml/2006/main">
+              <a:graphicData uri="http://schemas.openxmlformats.org/drawingml/2006/picture">
+                <pic:pic xmlns:pic="http://schemas.openxmlformats.org/drawingml/2006/picture">
+                  <pic:nvPicPr>
+                    <pic:cNvPr id="1" name=""/>
+                    <pic:cNvPicPr/>
+                  </pic:nvPicPr>
+                  <pic:blipFill>
+                    <a:blip r:embed="rId7"/>
+                    <a:stretch>
+                      <a:fillRect/>
+                    </a:stretch>
+                  </pic:blipFill>
+                  <pic:spPr>
+                    <a:xfrm>
+                      <a:off x="0" y="0"/>
+                      <a:ext cx="3229426" cy="866896"/>
+                    </a:xfrm>
+                    <a:prstGeom prst="rect">
+                      <a:avLst/>
+                    </a:prstGeom>
+                  </pic:spPr>
+                </pic:pic>
+              </a:graphicData>
+            </a:graphic>
+          </wp:inline>
+        </w:drawing>
+      </w:r>
+    </w:p>
+    <w:p>
+      <w:pPr>
+        <w:pStyle w:val="ListParagraph"/>
+        <w:numPr>
+          <w:ilvl w:val="0"/>
+          <w:numId w:val="2"/>
+        </w:numPr>
+        <w:rPr>
+          <w:lang w:val="en-US"/>
+        </w:rPr>
+      </w:pPr>
+      <w:r>
+        <w:rPr>
+          <w:lang w:val="en-US"/>
+        </w:rPr>
+        <w:t>companies:</w:t>
+      </w:r>
+      <w:r>
+        <w:rPr>
+          <w:lang w:val="en-US"/>
+        </w:rPr>
+        <w:br/>
+      </w:r>
+      <w:r>
+        <w:rPr>
+          <w:lang w:val="en-US"/>
+        </w:rPr>
+        <w:drawing>
+          <wp:inline distT="0" distB="0" distL="0" distR="0" wp14:anchorId="712896E3" wp14:editId="3D317B06">
+            <wp:extent cx="3858163" cy="866896"/>
+            <wp:effectExtent l="0" t="0" r="0" b="9525"/>
+            <wp:docPr id="16" name="Picture 16"/>
+            <wp:cNvGraphicFramePr>
+              <a:graphicFrameLocks xmlns:a="http://schemas.openxmlformats.org/drawingml/2006/main" noChangeAspect="1"/>
+            </wp:cNvGraphicFramePr>
+            <a:graphic xmlns:a="http://schemas.openxmlformats.org/drawingml/2006/main">
+              <a:graphicData uri="http://schemas.openxmlformats.org/drawingml/2006/picture">
+                <pic:pic xmlns:pic="http://schemas.openxmlformats.org/drawingml/2006/picture">
+                  <pic:nvPicPr>
+                    <pic:cNvPr id="1" name=""/>
+                    <pic:cNvPicPr/>
+                  </pic:nvPicPr>
+                  <pic:blipFill>
+                    <a:blip r:embed="rId8"/>
+                    <a:stretch>
+                      <a:fillRect/>
+                    </a:stretch>
+                  </pic:blipFill>
+                  <pic:spPr>
+                    <a:xfrm>
+                      <a:off x="0" y="0"/>
+                      <a:ext cx="3858163" cy="866896"/>
+                    </a:xfrm>
+                    <a:prstGeom prst="rect">
+                      <a:avLst/>
+                    </a:prstGeom>
+                  </pic:spPr>
+                </pic:pic>
+              </a:graphicData>
+            </a:graphic>
+          </wp:inline>
+        </w:drawing>
+      </w:r>
+    </w:p>
+    <w:p>
+      <w:pPr>
+        <w:pStyle w:val="ListParagraph"/>
+        <w:numPr>
+          <w:ilvl w:val="0"/>
+          <w:numId w:val="2"/>
+        </w:numPr>
+        <w:rPr>
+          <w:lang w:val="en-US"/>
+        </w:rPr>
+      </w:pPr>
+      <w:proofErr w:type="spellStart"/>
+      <w:r>
+        <w:rPr>
+          <w:lang w:val="en-US"/>
+        </w:rPr>
+        <w:t>favouriteTools</w:t>
+      </w:r>
+      <w:proofErr w:type="spellEnd"/>
+      <w:r>
+        <w:rPr>
+          <w:lang w:val="en-US"/>
+        </w:rPr>
+        <w:t xml:space="preserve">: </w:t>
+      </w:r>
+      <w:r>
+        <w:rPr>
+          <w:lang w:val="en-US"/>
+        </w:rPr>
+        <w:br/>
+      </w:r>
+      <w:r>
+        <w:rPr>
+          <w:lang w:val="en-US"/>
+        </w:rPr>
+        <w:drawing>
+          <wp:inline distT="0" distB="0" distL="0" distR="0" wp14:anchorId="60A2CADB" wp14:editId="604D1590">
+            <wp:extent cx="2819794" cy="562053"/>
+            <wp:effectExtent l="0" t="0" r="0" b="0"/>
+            <wp:docPr id="17" name="Picture 17"/>
+            <wp:cNvGraphicFramePr>
+              <a:graphicFrameLocks xmlns:a="http://schemas.openxmlformats.org/drawingml/2006/main" noChangeAspect="1"/>
+            </wp:cNvGraphicFramePr>
+            <a:graphic xmlns:a="http://schemas.openxmlformats.org/drawingml/2006/main">
+              <a:graphicData uri="http://schemas.openxmlformats.org/drawingml/2006/picture">
+                <pic:pic xmlns:pic="http://schemas.openxmlformats.org/drawingml/2006/picture">
+                  <pic:nvPicPr>
+                    <pic:cNvPr id="1" name=""/>
+                    <pic:cNvPicPr/>
+                  </pic:nvPicPr>
+                  <pic:blipFill>
+                    <a:blip r:embed="rId9"/>
+                    <a:stretch>
+                      <a:fillRect/>
+                    </a:stretch>
+                  </pic:blipFill>
+                  <pic:spPr>
+                    <a:xfrm>
+                      <a:off x="0" y="0"/>
+                      <a:ext cx="2819794" cy="562053"/>
+                    </a:xfrm>
+                    <a:prstGeom prst="rect">
+                      <a:avLst/>
+                    </a:prstGeom>
+                  </pic:spPr>
+                </pic:pic>
+              </a:graphicData>
+            </a:graphic>
+          </wp:inline>
+        </w:drawing>
+      </w:r>
+    </w:p>
+    <w:p>
+      <w:pPr>
+        <w:pStyle w:val="ListParagraph"/>
+        <w:numPr>
+          <w:ilvl w:val="0"/>
+          <w:numId w:val="2"/>
+        </w:numPr>
+        <w:rPr>
+          <w:lang w:val="en-US"/>
+        </w:rPr>
+      </w:pPr>
+      <w:r>
+        <w:rPr>
+          <w:lang w:val="en-US"/>
+        </w:rPr>
+        <w:lastRenderedPageBreak/>
+        <w:t>tools:</w:t>
+      </w:r>
+      <w:r>
+        <w:rPr>
+          <w:lang w:val="en-US"/>
+        </w:rPr>
+        <w:br/>
+      </w:r>
+      <w:r>
+        <w:rPr>
+          <w:lang w:val="en-US"/>
+        </w:rPr>
+        <w:drawing>
+          <wp:inline distT="0" distB="0" distL="0" distR="0" wp14:anchorId="0F8B885F" wp14:editId="76FB5DE7">
+            <wp:extent cx="3858163" cy="1505160"/>
+            <wp:effectExtent l="0" t="0" r="9525" b="0"/>
+            <wp:docPr id="18" name="Picture 18"/>
+            <wp:cNvGraphicFramePr>
+              <a:graphicFrameLocks xmlns:a="http://schemas.openxmlformats.org/drawingml/2006/main" noChangeAspect="1"/>
+            </wp:cNvGraphicFramePr>
+            <a:graphic xmlns:a="http://schemas.openxmlformats.org/drawingml/2006/main">
+              <a:graphicData uri="http://schemas.openxmlformats.org/drawingml/2006/picture">
+                <pic:pic xmlns:pic="http://schemas.openxmlformats.org/drawingml/2006/picture">
+                  <pic:nvPicPr>
+                    <pic:cNvPr id="1" name=""/>
+                    <pic:cNvPicPr/>
+                  </pic:nvPicPr>
+                  <pic:blipFill>
+                    <a:blip r:embed="rId10"/>
+                    <a:stretch>
+                      <a:fillRect/>
+                    </a:stretch>
+                  </pic:blipFill>
+                  <pic:spPr>
+                    <a:xfrm>
+                      <a:off x="0" y="0"/>
+                      <a:ext cx="3858163" cy="1505160"/>
+                    </a:xfrm>
+                    <a:prstGeom prst="rect">
+                      <a:avLst/>
+                    </a:prstGeom>
+                  </pic:spPr>
+                </pic:pic>
+              </a:graphicData>
+            </a:graphic>
+          </wp:inline>
+        </w:drawing>
+      </w:r>
+    </w:p>
+    <w:p>
+      <w:pPr>
+        <w:pStyle w:val="ListParagraph"/>
+        <w:numPr>
+          <w:ilvl w:val="0"/>
+          <w:numId w:val="2"/>
+        </w:numPr>
+        <w:rPr>
+          <w:lang w:val="en-US"/>
+        </w:rPr>
+      </w:pPr>
+      <w:proofErr w:type="spellStart"/>
+      <w:r>
+        <w:rPr>
+          <w:lang w:val="en-US"/>
+        </w:rPr>
+        <w:t>userTransactions</w:t>
+      </w:r>
+      <w:proofErr w:type="spellEnd"/>
+      <w:r>
+        <w:rPr>
+          <w:lang w:val="en-US"/>
+        </w:rPr>
+        <w:t>:</w:t>
+      </w:r>
+      <w:r>
+        <w:rPr>
+          <w:lang w:val="en-US"/>
+        </w:rPr>
+        <w:br/>
+      </w:r>
+      <w:r>
+        <w:rPr>
+          <w:lang w:val="en-US"/>
+        </w:rPr>
+        <w:drawing>
+          <wp:inline distT="0" distB="0" distL="0" distR="0" wp14:anchorId="2E199A05" wp14:editId="27368BA8">
+            <wp:extent cx="3229426" cy="866896"/>
+            <wp:effectExtent l="0" t="0" r="9525" b="9525"/>
+            <wp:docPr id="19" name="Picture 19"/>
+            <wp:cNvGraphicFramePr>
+              <a:graphicFrameLocks xmlns:a="http://schemas.openxmlformats.org/drawingml/2006/main" noChangeAspect="1"/>
+            </wp:cNvGraphicFramePr>
+            <a:graphic xmlns:a="http://schemas.openxmlformats.org/drawingml/2006/main">
+              <a:graphicData uri="http://schemas.openxmlformats.org/drawingml/2006/picture">
+                <pic:pic xmlns:pic="http://schemas.openxmlformats.org/drawingml/2006/picture">
+                  <pic:nvPicPr>
+                    <pic:cNvPr id="1" name=""/>
+                    <pic:cNvPicPr/>
+                  </pic:nvPicPr>
+                  <pic:blipFill>
+                    <a:blip r:embed="rId11"/>
+                    <a:stretch>
+                      <a:fillRect/>
+                    </a:stretch>
+                  </pic:blipFill>
+                  <pic:spPr>
+                    <a:xfrm>
+                      <a:off x="0" y="0"/>
+                      <a:ext cx="3229426" cy="866896"/>
+                    </a:xfrm>
+                    <a:prstGeom prst="rect">
+                      <a:avLst/>
+                    </a:prstGeom>
+                  </pic:spPr>
+                </pic:pic>
+              </a:graphicData>
+            </a:graphic>
+          </wp:inline>
+        </w:drawing>
+      </w:r>
+    </w:p>
+    <w:p>
+      <w:pPr>
+        <w:pStyle w:val="ListParagraph"/>
+        <w:numPr>
+          <w:ilvl w:val="0"/>
+          <w:numId w:val="2"/>
+        </w:numPr>
+        <w:rPr>
+          <w:lang w:val="en-US"/>
+        </w:rPr>
+      </w:pPr>
+      <w:proofErr w:type="spellStart"/>
+      <w:r>
+        <w:rPr>
+          <w:lang w:val="en-US"/>
+        </w:rPr>
+        <w:t>unavailableTools</w:t>
+      </w:r>
+      <w:proofErr w:type="spellEnd"/>
+      <w:r>
+        <w:rPr>
+          <w:lang w:val="en-US"/>
+        </w:rPr>
+        <w:t>:</w:t>
+      </w:r>
+      <w:r>
+        <w:rPr>
+          <w:lang w:val="en-US"/>
+        </w:rPr>
+        <w:br/>
+      </w:r>
+      <w:r>
+        <w:rPr>
+          <w:lang w:val="en-US"/>
+        </w:rPr>
+        <w:drawing>
+          <wp:inline distT="0" distB="0" distL="0" distR="0" wp14:anchorId="3BB62332" wp14:editId="55711C1D">
+            <wp:extent cx="3019846" cy="695422"/>
+            <wp:effectExtent l="0" t="0" r="9525" b="9525"/>
+            <wp:docPr id="20" name="Picture 20"/>
+            <wp:cNvGraphicFramePr>
+              <a:graphicFrameLocks xmlns:a="http://schemas.openxmlformats.org/drawingml/2006/main" noChangeAspect="1"/>
+            </wp:cNvGraphicFramePr>
+            <a:graphic xmlns:a="http://schemas.openxmlformats.org/drawingml/2006/main">
+              <a:graphicData uri="http://schemas.openxmlformats.org/drawingml/2006/picture">
+                <pic:pic xmlns:pic="http://schemas.openxmlformats.org/drawingml/2006/picture">
+                  <pic:nvPicPr>
+                    <pic:cNvPr id="1" name=""/>
+                    <pic:cNvPicPr/>
+                  </pic:nvPicPr>
+                  <pic:blipFill>
+                    <a:blip r:embed="rId12"/>
+                    <a:stretch>
+                      <a:fillRect/>
+                    </a:stretch>
+                  </pic:blipFill>
+                  <pic:spPr>
+                    <a:xfrm>
+                      <a:off x="0" y="0"/>
+                      <a:ext cx="3019846" cy="695422"/>
+                    </a:xfrm>
+                    <a:prstGeom prst="rect">
+                      <a:avLst/>
+                    </a:prstGeom>
+                  </pic:spPr>
+                </pic:pic>
+              </a:graphicData>
+            </a:graphic>
+          </wp:inline>
+        </w:drawing>
+      </w:r>
+    </w:p>
+    <w:p>
+      <w:pPr>
+        <w:rPr>
+          <w:lang w:val="en-US"/>
+        </w:rPr>
+      </w:pPr>
+    </w:p>
+    <w:p>
+      <w:pPr>
+        <w:rPr>
+          <w:lang w:val="en-US"/>
+        </w:rPr>
+      </w:pPr>
+      <w:r>
+        <w:rPr>
+          <w:lang w:val="en-US"/>
+        </w:rPr>
         <w:t xml:space="preserve"> </w:t>
       </w:r>
       <w:r>
@@ -129,7 +634,7 @@
                     <pic:cNvPicPr/>
                   </pic:nvPicPr>
                   <pic:blipFill>
-                    <a:blip r:embed="rId6">
+                    <a:blip r:embed="rId13">
                       <a:extLst>
                         <a:ext uri="{28A0092B-C50C-407E-A947-70E740481C1C}">
                           <a14:useLocalDpi xmlns:a14="http://schemas.microsoft.com/office/drawing/2010/main" val="0"/>
@@ -203,7 +708,7 @@
                     <pic:cNvPicPr/>
                   </pic:nvPicPr>
                   <pic:blipFill>
-                    <a:blip r:embed="rId7" cstate="print">
+                    <a:blip r:embed="rId14" cstate="print">
                       <a:extLst>
                         <a:ext uri="{28A0092B-C50C-407E-A947-70E740481C1C}">
                           <a14:useLocalDpi xmlns:a14="http://schemas.microsoft.com/office/drawing/2010/main" val="0"/>
@@ -277,7 +782,7 @@
                     <pic:cNvPicPr/>
                   </pic:nvPicPr>
                   <pic:blipFill>
-                    <a:blip r:embed="rId8">
+                    <a:blip r:embed="rId15">
                       <a:extLst>
                         <a:ext uri="{28A0092B-C50C-407E-A947-70E740481C1C}">
                           <a14:useLocalDpi xmlns:a14="http://schemas.microsoft.com/office/drawing/2010/main" val="0"/>
@@ -441,7 +946,7 @@
                     <pic:cNvPicPr/>
                   </pic:nvPicPr>
                   <pic:blipFill>
-                    <a:blip r:embed="rId9" cstate="print">
+                    <a:blip r:embed="rId16" cstate="print">
                       <a:extLst>
                         <a:ext uri="{28A0092B-C50C-407E-A947-70E740481C1C}">
                           <a14:useLocalDpi xmlns:a14="http://schemas.microsoft.com/office/drawing/2010/main" val="0"/>
@@ -521,7 +1026,7 @@
                     <pic:cNvPicPr/>
                   </pic:nvPicPr>
                   <pic:blipFill>
-                    <a:blip r:embed="rId10" cstate="print">
+                    <a:blip r:embed="rId17" cstate="print">
                       <a:extLst>
                         <a:ext uri="{28A0092B-C50C-407E-A947-70E740481C1C}">
                           <a14:useLocalDpi xmlns:a14="http://schemas.microsoft.com/office/drawing/2010/main" val="0"/>
@@ -619,7 +1124,7 @@
                     <pic:cNvPicPr/>
                   </pic:nvPicPr>
                   <pic:blipFill>
-                    <a:blip r:embed="rId11" cstate="print">
+                    <a:blip r:embed="rId18" cstate="print">
                       <a:extLst>
                         <a:ext uri="{28A0092B-C50C-407E-A947-70E740481C1C}">
                           <a14:useLocalDpi xmlns:a14="http://schemas.microsoft.com/office/drawing/2010/main" val="0"/>
@@ -668,6 +1173,46 @@
           <w:lang w:val="en-US"/>
         </w:rPr>
         <w:drawing>
+          <wp:inline distT="0" distB="0" distL="0" distR="0" wp14:anchorId="77C30718" wp14:editId="0FF42DAA">
+            <wp:extent cx="3419952" cy="1619476"/>
+            <wp:effectExtent l="0" t="0" r="9525" b="0"/>
+            <wp:docPr id="15" name="Picture 15"/>
+            <wp:cNvGraphicFramePr>
+              <a:graphicFrameLocks xmlns:a="http://schemas.openxmlformats.org/drawingml/2006/main" noChangeAspect="1"/>
+            </wp:cNvGraphicFramePr>
+            <a:graphic xmlns:a="http://schemas.openxmlformats.org/drawingml/2006/main">
+              <a:graphicData uri="http://schemas.openxmlformats.org/drawingml/2006/picture">
+                <pic:pic xmlns:pic="http://schemas.openxmlformats.org/drawingml/2006/picture">
+                  <pic:nvPicPr>
+                    <pic:cNvPr id="1" name=""/>
+                    <pic:cNvPicPr/>
+                  </pic:nvPicPr>
+                  <pic:blipFill>
+                    <a:blip r:embed="rId19"/>
+                    <a:stretch>
+                      <a:fillRect/>
+                    </a:stretch>
+                  </pic:blipFill>
+                  <pic:spPr>
+                    <a:xfrm>
+                      <a:off x="0" y="0"/>
+                      <a:ext cx="3419952" cy="1619476"/>
+                    </a:xfrm>
+                    <a:prstGeom prst="rect">
+                      <a:avLst/>
+                    </a:prstGeom>
+                  </pic:spPr>
+                </pic:pic>
+              </a:graphicData>
+            </a:graphic>
+          </wp:inline>
+        </w:drawing>
+      </w:r>
+      <w:r>
+        <w:rPr>
+          <w:lang w:val="en-US"/>
+        </w:rPr>
+        <w:drawing>
           <wp:inline distT="0" distB="0" distL="0" distR="0" wp14:anchorId="2FDD1CF2" wp14:editId="543AB52E">
             <wp:extent cx="5943600" cy="283210"/>
             <wp:effectExtent l="0" t="0" r="0" b="2540"/>
@@ -683,7 +1228,7 @@
                     <pic:cNvPicPr/>
                   </pic:nvPicPr>
                   <pic:blipFill>
-                    <a:blip r:embed="rId12"/>
+                    <a:blip r:embed="rId20"/>
                     <a:stretch>
                       <a:fillRect/>
                     </a:stretch>
@@ -719,7 +1264,48 @@
         <w:rPr>
           <w:lang w:val="en-US"/>
         </w:rPr>
+        <w:lastRenderedPageBreak/>
         <w:t>Query involving inserting in each view</w:t>
+      </w:r>
+      <w:r>
+        <w:rPr>
+          <w:lang w:val="en-US"/>
+        </w:rPr>
+        <w:drawing>
+          <wp:inline distT="0" distB="0" distL="0" distR="0" wp14:anchorId="2CB92A3F" wp14:editId="56969065">
+            <wp:extent cx="3581900" cy="4801270"/>
+            <wp:effectExtent l="0" t="0" r="0" b="0"/>
+            <wp:docPr id="14" name="Picture 14"/>
+            <wp:cNvGraphicFramePr>
+              <a:graphicFrameLocks xmlns:a="http://schemas.openxmlformats.org/drawingml/2006/main" noChangeAspect="1"/>
+            </wp:cNvGraphicFramePr>
+            <a:graphic xmlns:a="http://schemas.openxmlformats.org/drawingml/2006/main">
+              <a:graphicData uri="http://schemas.openxmlformats.org/drawingml/2006/picture">
+                <pic:pic xmlns:pic="http://schemas.openxmlformats.org/drawingml/2006/picture">
+                  <pic:nvPicPr>
+                    <pic:cNvPr id="1" name=""/>
+                    <pic:cNvPicPr/>
+                  </pic:nvPicPr>
+                  <pic:blipFill>
+                    <a:blip r:embed="rId21"/>
+                    <a:stretch>
+                      <a:fillRect/>
+                    </a:stretch>
+                  </pic:blipFill>
+                  <pic:spPr>
+                    <a:xfrm>
+                      <a:off x="0" y="0"/>
+                      <a:ext cx="3581900" cy="4801270"/>
+                    </a:xfrm>
+                    <a:prstGeom prst="rect">
+                      <a:avLst/>
+                    </a:prstGeom>
+                  </pic:spPr>
+                </pic:pic>
+              </a:graphicData>
+            </a:graphic>
+          </wp:inline>
+        </w:drawing>
       </w:r>
       <w:r>
         <w:rPr>
@@ -741,7 +1327,7 @@
                     <pic:cNvPicPr/>
                   </pic:nvPicPr>
                   <pic:blipFill>
-                    <a:blip r:embed="rId13"/>
+                    <a:blip r:embed="rId22"/>
                     <a:stretch>
                       <a:fillRect/>
                     </a:stretch>
@@ -781,7 +1367,7 @@
                     <pic:cNvPicPr/>
                   </pic:nvPicPr>
                   <pic:blipFill>
-                    <a:blip r:embed="rId14"/>
+                    <a:blip r:embed="rId23"/>
                     <a:stretch>
                       <a:fillRect/>
                     </a:stretch>
@@ -821,7 +1407,7 @@
                     <pic:cNvPicPr/>
                   </pic:nvPicPr>
                   <pic:blipFill>
-                    <a:blip r:embed="rId15"/>
+                    <a:blip r:embed="rId24"/>
                     <a:stretch>
                       <a:fillRect/>
                     </a:stretch>
@@ -990,8 +1576,100 @@
       </w:pPr>
     </w:lvl>
   </w:abstractNum>
+  <w:abstractNum w:abstractNumId="1" w15:restartNumberingAfterBreak="0">
+    <w:nsid w:val="7C023D0E"/>
+    <w:multiLevelType w:val="hybridMultilevel"/>
+    <w:tmpl w:val="9712F3B2"/>
+    <w:lvl w:ilvl="0" w:tplc="0409000F">
+      <w:start w:val="1"/>
+      <w:numFmt w:val="decimal"/>
+      <w:lvlText w:val="%1."/>
+      <w:lvlJc w:val="left"/>
+      <w:pPr>
+        <w:ind w:left="720" w:hanging="360"/>
+      </w:pPr>
+      <w:rPr>
+        <w:rFonts w:hint="default"/>
+      </w:rPr>
+    </w:lvl>
+    <w:lvl w:ilvl="1" w:tplc="04090019" w:tentative="1">
+      <w:start w:val="1"/>
+      <w:numFmt w:val="lowerLetter"/>
+      <w:lvlText w:val="%2."/>
+      <w:lvlJc w:val="left"/>
+      <w:pPr>
+        <w:ind w:left="1440" w:hanging="360"/>
+      </w:pPr>
+    </w:lvl>
+    <w:lvl w:ilvl="2" w:tplc="0409001B" w:tentative="1">
+      <w:start w:val="1"/>
+      <w:numFmt w:val="lowerRoman"/>
+      <w:lvlText w:val="%3."/>
+      <w:lvlJc w:val="right"/>
+      <w:pPr>
+        <w:ind w:left="2160" w:hanging="180"/>
+      </w:pPr>
+    </w:lvl>
+    <w:lvl w:ilvl="3" w:tplc="0409000F" w:tentative="1">
+      <w:start w:val="1"/>
+      <w:numFmt w:val="decimal"/>
+      <w:lvlText w:val="%4."/>
+      <w:lvlJc w:val="left"/>
+      <w:pPr>
+        <w:ind w:left="2880" w:hanging="360"/>
+      </w:pPr>
+    </w:lvl>
+    <w:lvl w:ilvl="4" w:tplc="04090019" w:tentative="1">
+      <w:start w:val="1"/>
+      <w:numFmt w:val="lowerLetter"/>
+      <w:lvlText w:val="%5."/>
+      <w:lvlJc w:val="left"/>
+      <w:pPr>
+        <w:ind w:left="3600" w:hanging="360"/>
+      </w:pPr>
+    </w:lvl>
+    <w:lvl w:ilvl="5" w:tplc="0409001B" w:tentative="1">
+      <w:start w:val="1"/>
+      <w:numFmt w:val="lowerRoman"/>
+      <w:lvlText w:val="%6."/>
+      <w:lvlJc w:val="right"/>
+      <w:pPr>
+        <w:ind w:left="4320" w:hanging="180"/>
+      </w:pPr>
+    </w:lvl>
+    <w:lvl w:ilvl="6" w:tplc="0409000F" w:tentative="1">
+      <w:start w:val="1"/>
+      <w:numFmt w:val="decimal"/>
+      <w:lvlText w:val="%7."/>
+      <w:lvlJc w:val="left"/>
+      <w:pPr>
+        <w:ind w:left="5040" w:hanging="360"/>
+      </w:pPr>
+    </w:lvl>
+    <w:lvl w:ilvl="7" w:tplc="04090019" w:tentative="1">
+      <w:start w:val="1"/>
+      <w:numFmt w:val="lowerLetter"/>
+      <w:lvlText w:val="%8."/>
+      <w:lvlJc w:val="left"/>
+      <w:pPr>
+        <w:ind w:left="5760" w:hanging="360"/>
+      </w:pPr>
+    </w:lvl>
+    <w:lvl w:ilvl="8" w:tplc="0409001B" w:tentative="1">
+      <w:start w:val="1"/>
+      <w:numFmt w:val="lowerRoman"/>
+      <w:lvlText w:val="%9."/>
+      <w:lvlJc w:val="right"/>
+      <w:pPr>
+        <w:ind w:left="6480" w:hanging="180"/>
+      </w:pPr>
+    </w:lvl>
+  </w:abstractNum>
   <w:num w:numId="1">
     <w:abstractNumId w:val="0"/>
+  </w:num>
+  <w:num w:numId="2">
+    <w:abstractNumId w:val="1"/>
   </w:num>
 </w:numbering>
 </file>

</xml_diff>